<commit_message>
Updated files for Week 1
</commit_message>
<xml_diff>
--- a/Week 1/Project-1-Coding/Proctor_Eugene_Course - Live Clickable Link.docx
+++ b/Week 1/Project-1-Coding/Proctor_Eugene_Course - Live Clickable Link.docx
@@ -2,17 +2,19 @@
 <file path=word/document.xml><?xml version="1.0" encoding="utf-8"?>
 <w:document xmlns:wpc="http://schemas.microsoft.com/office/word/2010/wordprocessingCanvas" xmlns:mo="http://schemas.microsoft.com/office/mac/office/2008/main" xmlns:mc="http://schemas.openxmlformats.org/markup-compatibility/2006" xmlns:mv="urn:schemas-microsoft-com:mac:vml" xmlns:o="urn:schemas-microsoft-com:office:office" xmlns:r="http://schemas.openxmlformats.org/officeDocument/2006/relationships" xmlns:m="http://schemas.openxmlformats.org/officeDocument/2006/math" xmlns:v="urn:schemas-microsoft-com:vml" xmlns:wp14="http://schemas.microsoft.com/office/word/2010/wordprocessingDrawing" xmlns:wp="http://schemas.openxmlformats.org/drawingml/2006/wordprocessingDrawing" xmlns:w10="urn:schemas-microsoft-com:office:word" xmlns:w="http://schemas.openxmlformats.org/wordprocessingml/2006/main" xmlns:w14="http://schemas.microsoft.com/office/word/2010/wordml" xmlns:wpg="http://schemas.microsoft.com/office/word/2010/wordprocessingGroup" xmlns:wpi="http://schemas.microsoft.com/office/word/2010/wordprocessingInk" xmlns:wne="http://schemas.microsoft.com/office/word/2006/wordml" xmlns:wps="http://schemas.microsoft.com/office/word/2010/wordprocessingShape" mc:Ignorable="w14 wp14">
   <w:body>
-    <w:p>
-      <w:r>
-        <w:t xml:space="preserve">Link to </w:t>
-      </w:r>
-      <w:proofErr w:type="spellStart"/>
-      <w:r>
-        <w:t>Git</w:t>
-      </w:r>
-      <w:proofErr w:type="spellEnd"/>
-      <w:r>
-        <w:t xml:space="preserve"> Hub Repository:</w:t>
+    <w:p/>
+    <w:p/>
+    <w:p/>
+    <w:p>
+      <w:pPr>
+        <w:rPr>
+          <w:rStyle w:val="Hyperlink"/>
+          <w:color w:val="auto"/>
+          <w:u w:val="none"/>
+        </w:rPr>
+      </w:pPr>
+      <w:r>
+        <w:t>Link to Git Hub Repository:</w:t>
       </w:r>
     </w:p>
     <w:p>
@@ -21,33 +23,120 @@
           <w:rPr>
             <w:rStyle w:val="Hyperlink"/>
           </w:rPr>
-          <w:t>https://github.com/eproctor/ASD-1307/tree/gh-pages</w:t>
+          <w:t>https://github.com/eproctor/ASD-1307</w:t>
         </w:r>
       </w:hyperlink>
+    </w:p>
+    <w:p/>
+    <w:p>
       <w:bookmarkStart w:id="0" w:name="_GoBack"/>
       <w:bookmarkEnd w:id="0"/>
     </w:p>
     <w:p/>
-    <w:p/>
     <w:p>
       <w:r>
         <w:t>Link to Live Clickable page</w:t>
       </w:r>
     </w:p>
+    <w:p/>
+    <w:p/>
     <w:p>
       <w:hyperlink r:id="rId6" w:history="1">
         <w:r>
           <w:rPr>
             <w:rStyle w:val="Hyperlink"/>
           </w:rPr>
-          <w:t>http://eproctor.github.io/ASD-1307/work-templates/Template-1/index.html</w:t>
+          <w:t>https://github.com/eproctor/ASD-1307/blob/master/Week%201/Project-1-Coding/index.html</w:t>
         </w:r>
       </w:hyperlink>
     </w:p>
     <w:p/>
-    <w:p/>
-    <w:p/>
-    <w:p/>
+    <w:p>
+      <w:r>
+        <w:t>http://eproctor.github.io/ASD-1307/Week%201/Project-1-Coding/index.html</w:t>
+      </w:r>
+    </w:p>
+    <w:p/>
+    <w:p/>
+    <w:p/>
+    <w:p>
+      <w:pPr>
+        <w:pBdr>
+          <w:bottom w:val="single" w:sz="6" w:space="1" w:color="auto"/>
+        </w:pBdr>
+      </w:pPr>
+    </w:p>
+    <w:p/>
+    <w:p/>
+    <w:p>
+      <w:r>
+        <w:t xml:space="preserve">Mindmap: </w:t>
+      </w:r>
+    </w:p>
+    <w:p>
+      <w:hyperlink r:id="rId7" w:history="1">
+        <w:r>
+          <w:rPr>
+            <w:rStyle w:val="Hyperlink"/>
+          </w:rPr>
+          <w:t>https://github.com/eproctor/ASD-1307/blob/master/Week%201/Project-1-Mind%20Meister/Updated%202%20-%20MInd%20Map%20-%20Password%20Management.png</w:t>
+        </w:r>
+      </w:hyperlink>
+    </w:p>
+    <w:p/>
+    <w:p/>
+    <w:p/>
+    <w:p>
+      <w:r>
+        <w:t>Wireframe:</w:t>
+      </w:r>
+    </w:p>
+    <w:p>
+      <w:hyperlink r:id="rId8" w:history="1">
+        <w:r>
+          <w:rPr>
+            <w:rStyle w:val="Hyperlink"/>
+          </w:rPr>
+          <w:t>https://github.com/eproctor/ASD-1307/blob/master/Week%201/Project-1-Wire%20Frame/Updated%20WIre%20Frame%20-%20Password%20Mgnt.png</w:t>
+        </w:r>
+      </w:hyperlink>
+    </w:p>
+    <w:p/>
+    <w:p/>
+    <w:p/>
+    <w:p>
+      <w:r>
+        <w:t>Application Summary:</w:t>
+      </w:r>
+    </w:p>
+    <w:p>
+      <w:r>
+        <w:t>The purpose of this app is to be a Password Management storage unit.</w:t>
+      </w:r>
+    </w:p>
+    <w:p>
+      <w:r>
+        <w:t>The benefit of the storage unit is to maintain an acco</w:t>
+      </w:r>
+      <w:r>
+        <w:t xml:space="preserve">unt's ID, Password and </w:t>
+      </w:r>
+      <w:r>
+        <w:t xml:space="preserve">Description. The application </w:t>
+      </w:r>
+      <w:r>
+        <w:t xml:space="preserve">let’s you know </w:t>
+      </w:r>
+      <w:r>
+        <w:t xml:space="preserve">when the password and account information </w:t>
+      </w:r>
+      <w:r>
+        <w:t>should</w:t>
+      </w:r>
+      <w:r>
+        <w:t xml:space="preserve"> be upgraded; according to best practices.</w:t>
+      </w:r>
+    </w:p>
     <w:sectPr>
       <w:pgSz w:w="12240" w:h="15840"/>
       <w:pgMar w:top="1440" w:right="1800" w:bottom="1440" w:left="1800" w:header="720" w:footer="720" w:gutter="0"/>

</xml_diff>